<commit_message>
C version update--remove comments.
</commit_message>
<xml_diff>
--- a/hw3/hw3.docx
+++ b/hw3/hw3.docx
@@ -43,8 +43,8 @@
         <w:tblLook w:val="04A0" w:firstRow="1" w:lastRow="0" w:firstColumn="1" w:lastColumn="0" w:noHBand="0" w:noVBand="1"/>
       </w:tblPr>
       <w:tblGrid>
-        <w:gridCol w:w="4314"/>
-        <w:gridCol w:w="4316"/>
+        <w:gridCol w:w="4245"/>
+        <w:gridCol w:w="4385"/>
       </w:tblGrid>
       <w:tr>
         <w:tc>
@@ -83,7 +83,11 @@
           <w:tcPr>
             <w:tcW w:w="4675" w:type="dxa"/>
           </w:tcPr>
-          <w:p/>
+          <w:p>
+            <w:r>
+              <w:t>3.630001104573467</w:t>
+            </w:r>
+          </w:p>
         </w:tc>
       </w:tr>
       <w:tr>
@@ -101,7 +105,11 @@
           <w:tcPr>
             <w:tcW w:w="4675" w:type="dxa"/>
           </w:tcPr>
-          <w:p/>
+          <w:p>
+            <w:r>
+              <w:t>6.241637540638456</w:t>
+            </w:r>
+          </w:p>
         </w:tc>
       </w:tr>
       <w:tr>
@@ -119,7 +127,11 @@
           <w:tcPr>
             <w:tcW w:w="4675" w:type="dxa"/>
           </w:tcPr>
-          <w:p/>
+          <w:p>
+            <w:r>
+              <w:t>8.939379404593728</w:t>
+            </w:r>
+          </w:p>
         </w:tc>
       </w:tr>
       <w:tr>
@@ -185,8 +197,6 @@
             <w:r>
               <w:t>256</w:t>
             </w:r>
-            <w:bookmarkStart w:id="0" w:name="_GoBack"/>
-            <w:bookmarkEnd w:id="0"/>
           </w:p>
         </w:tc>
         <w:tc>
@@ -271,6 +281,152 @@
         </w:numPr>
         <w:ind w:left="720"/>
       </w:pPr>
+    </w:p>
+    <w:p>
+      <w:pPr>
+        <w:pStyle w:val="ListParagraph"/>
+        <w:numPr>
+          <w:ilvl w:val="2"/>
+          <w:numId w:val="2"/>
+        </w:numPr>
+        <w:ind w:left="900"/>
+      </w:pPr>
+      <w:r>
+        <w:t xml:space="preserve">random </w:t>
+      </w:r>
+      <w:r>
+        <w:tab/>
+      </w:r>
+      <w:r>
+        <w:t xml:space="preserve">array </w:t>
+      </w:r>
+      <w:r>
+        <w:tab/>
+      </w:r>
+      <w:r>
+        <w:t xml:space="preserve">n=1000000 </w:t>
+      </w:r>
+      <w:r>
+        <w:tab/>
+      </w:r>
+      <w:r>
+        <w:t xml:space="preserve">n_trial=10 </w:t>
+      </w:r>
+      <w:r>
+        <w:tab/>
+      </w:r>
+      <w:r>
+        <w:t>t_avg=1.716e-01</w:t>
+      </w:r>
+    </w:p>
+    <w:p>
+      <w:pPr>
+        <w:pStyle w:val="ListParagraph"/>
+        <w:numPr>
+          <w:ilvl w:val="2"/>
+          <w:numId w:val="2"/>
+        </w:numPr>
+        <w:ind w:left="900"/>
+      </w:pPr>
+      <w:r>
+        <w:t xml:space="preserve">ascending </w:t>
+      </w:r>
+      <w:r>
+        <w:tab/>
+        <w:t xml:space="preserve">array </w:t>
+      </w:r>
+      <w:r>
+        <w:tab/>
+        <w:t>n=1000000</w:t>
+      </w:r>
+      <w:r>
+        <w:tab/>
+      </w:r>
+      <w:r>
+        <w:t xml:space="preserve">n_trial=10 </w:t>
+      </w:r>
+      <w:r>
+        <w:tab/>
+      </w:r>
+      <w:r>
+        <w:t>t_avg=7.800e-02</w:t>
+      </w:r>
+    </w:p>
+    <w:p>
+      <w:pPr>
+        <w:pStyle w:val="ListParagraph"/>
+        <w:numPr>
+          <w:ilvl w:val="2"/>
+          <w:numId w:val="2"/>
+        </w:numPr>
+        <w:ind w:left="900"/>
+      </w:pPr>
+      <w:r>
+        <w:t xml:space="preserve">random </w:t>
+      </w:r>
+      <w:r>
+        <w:tab/>
+      </w:r>
+      <w:r>
+        <w:t xml:space="preserve">list </w:t>
+      </w:r>
+      <w:r>
+        <w:tab/>
+      </w:r>
+      <w:bookmarkStart w:id="0" w:name="_GoBack"/>
+      <w:bookmarkEnd w:id="0"/>
+      <w:r>
+        <w:t>n=1000000</w:t>
+      </w:r>
+      <w:r>
+        <w:tab/>
+      </w:r>
+      <w:r>
+        <w:t xml:space="preserve">n_trial=10 </w:t>
+      </w:r>
+      <w:r>
+        <w:tab/>
+      </w:r>
+      <w:r>
+        <w:t>t_avg=2.760e-01</w:t>
+      </w:r>
+    </w:p>
+    <w:p>
+      <w:pPr>
+        <w:pStyle w:val="ListParagraph"/>
+        <w:numPr>
+          <w:ilvl w:val="2"/>
+          <w:numId w:val="2"/>
+        </w:numPr>
+        <w:ind w:left="900"/>
+      </w:pPr>
+      <w:r>
+        <w:t xml:space="preserve">ascending </w:t>
+      </w:r>
+      <w:r>
+        <w:tab/>
+      </w:r>
+      <w:r>
+        <w:t xml:space="preserve">list </w:t>
+      </w:r>
+      <w:r>
+        <w:tab/>
+      </w:r>
+      <w:r>
+        <w:t xml:space="preserve">n=1000000 </w:t>
+      </w:r>
+      <w:r>
+        <w:tab/>
+      </w:r>
+      <w:r>
+        <w:t xml:space="preserve">n_trial=10 </w:t>
+      </w:r>
+      <w:r>
+        <w:tab/>
+      </w:r>
+      <w:r>
+        <w:t>t_avg=1.360e-02</w:t>
+      </w:r>
     </w:p>
     <w:p>
       <w:pPr>
@@ -574,7 +730,7 @@
         <w:ind w:left="1440" w:hanging="360"/>
       </w:pPr>
     </w:lvl>
-    <w:lvl w:ilvl="2" w:tplc="0409001B" w:tentative="1">
+    <w:lvl w:ilvl="2" w:tplc="0409001B">
       <w:start w:val="1"/>
       <w:numFmt w:val="lowerRoman"/>
       <w:lvlText w:val="%3."/>

</xml_diff>